<commit_message>
configuration isFromForeignLanguage is implemened
</commit_message>
<xml_diff>
--- a/Requirements.docx
+++ b/Requirements.docx
@@ -4,7 +4,7 @@
   <w:body>
     <w:p>
       <w:pPr>
-        <w:pStyle w:val="1"/>
+        <w:pStyle w:val="Heading1"/>
         <w:rPr>
           <w:lang w:val="en-US"/>
         </w:rPr>
@@ -30,7 +30,7 @@
     </w:p>
     <w:tbl>
       <w:tblPr>
-        <w:tblStyle w:val="-41"/>
+        <w:tblStyle w:val="GridTable4-Accent1"/>
         <w:tblpPr w:leftFromText="180" w:rightFromText="180" w:vertAnchor="page" w:horzAnchor="margin" w:tblpY="1387"/>
         <w:tblW w:w="10632" w:type="dxa"/>
         <w:tblLook w:val="04A0" w:firstRow="1" w:lastRow="0" w:firstColumn="1" w:lastColumn="0" w:noHBand="0" w:noVBand="1"/>
@@ -463,6 +463,7 @@
                 <w:lang w:val="en-US"/>
               </w:rPr>
             </w:pPr>
+            <w:bookmarkStart w:id="0" w:name="_GoBack" w:colFirst="0" w:colLast="2"/>
             <w:r>
               <w:rPr>
                 <w:lang w:val="en-US"/>
@@ -510,6 +511,7 @@
           </w:p>
         </w:tc>
       </w:tr>
+      <w:bookmarkEnd w:id="0"/>
       <w:tr>
         <w:tc>
           <w:tcPr>
@@ -579,7 +581,7 @@
     </w:p>
     <w:p>
       <w:pPr>
-        <w:pStyle w:val="1"/>
+        <w:pStyle w:val="Heading1"/>
         <w:rPr>
           <w:lang w:val="en-US"/>
         </w:rPr>
@@ -609,8 +611,6 @@
           <w:lang w:val="en-US"/>
         </w:rPr>
       </w:pPr>
-      <w:bookmarkStart w:id="0" w:name="_GoBack"/>
-      <w:bookmarkEnd w:id="0"/>
     </w:p>
     <w:p>
       <w:pPr>
@@ -1113,15 +1113,15 @@
     <w:lsdException w:name="List Table 6 Colorful Accent 6" w:uiPriority="51"/>
     <w:lsdException w:name="List Table 7 Colorful Accent 6" w:uiPriority="52"/>
   </w:latentStyles>
-  <w:style w:type="paragraph" w:default="1" w:styleId="a">
+  <w:style w:type="paragraph" w:default="1" w:styleId="Normal">
     <w:name w:val="Normal"/>
     <w:qFormat/>
   </w:style>
-  <w:style w:type="paragraph" w:styleId="1">
+  <w:style w:type="paragraph" w:styleId="Heading1">
     <w:name w:val="heading 1"/>
-    <w:basedOn w:val="a"/>
-    <w:next w:val="a"/>
-    <w:link w:val="10"/>
+    <w:basedOn w:val="Normal"/>
+    <w:next w:val="Normal"/>
+    <w:link w:val="Heading1Char"/>
     <w:uiPriority w:val="9"/>
     <w:qFormat/>
     <w:rsid w:val="00880AC0"/>
@@ -1138,13 +1138,13 @@
       <w:szCs w:val="32"/>
     </w:rPr>
   </w:style>
-  <w:style w:type="character" w:default="1" w:styleId="a0">
+  <w:style w:type="character" w:default="1" w:styleId="DefaultParagraphFont">
     <w:name w:val="Default Paragraph Font"/>
     <w:uiPriority w:val="1"/>
     <w:semiHidden/>
     <w:unhideWhenUsed/>
   </w:style>
-  <w:style w:type="table" w:default="1" w:styleId="a1">
+  <w:style w:type="table" w:default="1" w:styleId="TableNormal">
     <w:name w:val="Normal Table"/>
     <w:uiPriority w:val="99"/>
     <w:semiHidden/>
@@ -1159,15 +1159,15 @@
       </w:tblCellMar>
     </w:tblPr>
   </w:style>
-  <w:style w:type="numbering" w:default="1" w:styleId="a2">
+  <w:style w:type="numbering" w:default="1" w:styleId="NoList">
     <w:name w:val="No List"/>
     <w:uiPriority w:val="99"/>
     <w:semiHidden/>
     <w:unhideWhenUsed/>
   </w:style>
-  <w:style w:type="table" w:styleId="a3">
+  <w:style w:type="table" w:styleId="TableGrid">
     <w:name w:val="Table Grid"/>
-    <w:basedOn w:val="a1"/>
+    <w:basedOn w:val="TableNormal"/>
     <w:uiPriority w:val="39"/>
     <w:rsid w:val="006C48DE"/>
     <w:pPr>
@@ -1184,9 +1184,9 @@
       </w:tblBorders>
     </w:tblPr>
   </w:style>
-  <w:style w:type="table" w:styleId="-41">
+  <w:style w:type="table" w:styleId="GridTable4-Accent1">
     <w:name w:val="Grid Table 4 Accent 1"/>
-    <w:basedOn w:val="a1"/>
+    <w:basedOn w:val="TableNormal"/>
     <w:uiPriority w:val="49"/>
     <w:rsid w:val="006C48DE"/>
     <w:pPr>
@@ -1260,9 +1260,9 @@
       </w:tcPr>
     </w:tblStylePr>
   </w:style>
-  <w:style w:type="paragraph" w:styleId="a4">
+  <w:style w:type="paragraph" w:styleId="ListParagraph">
     <w:name w:val="List Paragraph"/>
-    <w:basedOn w:val="a"/>
+    <w:basedOn w:val="Normal"/>
     <w:uiPriority w:val="34"/>
     <w:qFormat/>
     <w:rsid w:val="00D06484"/>
@@ -1271,10 +1271,10 @@
       <w:contextualSpacing/>
     </w:pPr>
   </w:style>
-  <w:style w:type="character" w:customStyle="1" w:styleId="10">
-    <w:name w:val="Заголовок 1 Знак"/>
-    <w:basedOn w:val="a0"/>
-    <w:link w:val="1"/>
+  <w:style w:type="character" w:customStyle="1" w:styleId="Heading1Char">
+    <w:name w:val="Heading 1 Char"/>
+    <w:basedOn w:val="DefaultParagraphFont"/>
+    <w:link w:val="Heading1"/>
     <w:uiPriority w:val="9"/>
     <w:rsid w:val="00880AC0"/>
     <w:rPr>

</xml_diff>